<commit_message>
Added data into array for quicker plotting
Also fixed documentation as was incorrect
</commit_message>
<xml_diff>
--- a/M5-Competitors-Guide-Final-10-March-2020.docx
+++ b/M5-Competitors-Guide-Final-10-March-2020.docx
@@ -1,11 +1,8 @@
 
 <file path=word/document.xml><?xml version="1.0" encoding="utf-8"?>
-<w:document xmlns:wpc="http://schemas.microsoft.com/office/word/2010/wordprocessingCanvas" xmlns:cx="http://schemas.microsoft.com/office/drawing/2014/chartex" xmlns:cx1="http://schemas.microsoft.com/office/drawing/2015/9/8/chartex" xmlns:mc="http://schemas.openxmlformats.org/markup-compatibility/2006" xmlns:o="urn:schemas-microsoft-com:office:office" xmlns:r="http://schemas.openxmlformats.org/officeDocument/2006/relationships" xmlns:m="http://schemas.openxmlformats.org/officeDocument/2006/math" xmlns:v="urn:schemas-microsoft-com:vml" xmlns:wp14="http://schemas.microsoft.com/office/word/2010/wordprocessingDrawing" xmlns:wp="http://schemas.openxmlformats.org/drawingml/2006/wordprocessingDrawing" xmlns:w10="urn:schemas-microsoft-com:office:word" xmlns:w="http://schemas.openxmlformats.org/wordprocessingml/2006/main" xmlns:w14="http://schemas.microsoft.com/office/word/2010/wordml" xmlns:w15="http://schemas.microsoft.com/office/word/2012/wordml" xmlns:w16se="http://schemas.microsoft.com/office/word/2015/wordml/symex" xmlns:wpg="http://schemas.microsoft.com/office/word/2010/wordprocessingGroup" xmlns:wpi="http://schemas.microsoft.com/office/word/2010/wordprocessingInk" xmlns:wne="http://schemas.microsoft.com/office/word/2006/wordml" xmlns:wps="http://schemas.microsoft.com/office/word/2010/wordprocessingShape" mc:Ignorable="w14 w15 w16se wp14">
+<w:document xmlns:wpc="http://schemas.microsoft.com/office/word/2010/wordprocessingCanvas" xmlns:cx="http://schemas.microsoft.com/office/drawing/2014/chartex" xmlns:cx1="http://schemas.microsoft.com/office/drawing/2015/9/8/chartex" xmlns:cx2="http://schemas.microsoft.com/office/drawing/2015/10/21/chartex" xmlns:cx3="http://schemas.microsoft.com/office/drawing/2016/5/9/chartex" xmlns:cx4="http://schemas.microsoft.com/office/drawing/2016/5/10/chartex" xmlns:cx5="http://schemas.microsoft.com/office/drawing/2016/5/11/chartex" xmlns:cx6="http://schemas.microsoft.com/office/drawing/2016/5/12/chartex" xmlns:cx7="http://schemas.microsoft.com/office/drawing/2016/5/13/chartex" xmlns:cx8="http://schemas.microsoft.com/office/drawing/2016/5/14/chartex" xmlns:mc="http://schemas.openxmlformats.org/markup-compatibility/2006" xmlns:aink="http://schemas.microsoft.com/office/drawing/2016/ink" xmlns:am3d="http://schemas.microsoft.com/office/drawing/2017/model3d" xmlns:o="urn:schemas-microsoft-com:office:office" xmlns:r="http://schemas.openxmlformats.org/officeDocument/2006/relationships" xmlns:m="http://schemas.openxmlformats.org/officeDocument/2006/math" xmlns:v="urn:schemas-microsoft-com:vml" xmlns:wp14="http://schemas.microsoft.com/office/word/2010/wordprocessingDrawing" xmlns:wp="http://schemas.openxmlformats.org/drawingml/2006/wordprocessingDrawing" xmlns:w10="urn:schemas-microsoft-com:office:word" xmlns:w="http://schemas.openxmlformats.org/wordprocessingml/2006/main" xmlns:w14="http://schemas.microsoft.com/office/word/2010/wordml" xmlns:w15="http://schemas.microsoft.com/office/word/2012/wordml" xmlns:w16cex="http://schemas.microsoft.com/office/word/2018/wordml/cex" xmlns:w16cid="http://schemas.microsoft.com/office/word/2016/wordml/cid" xmlns:w16="http://schemas.microsoft.com/office/word/2018/wordml" xmlns:w16se="http://schemas.microsoft.com/office/word/2015/wordml/symex" xmlns:wpg="http://schemas.microsoft.com/office/word/2010/wordprocessingGroup" xmlns:wpi="http://schemas.microsoft.com/office/word/2010/wordprocessingInk" xmlns:wne="http://schemas.microsoft.com/office/word/2006/wordml" xmlns:wps="http://schemas.microsoft.com/office/word/2010/wordprocessingShape" mc:Ignorable="w14 w15 w16se w16cid w16 w16cex wp14">
   <w:body>
-    <w:p>
-      <w:bookmarkStart w:id="0" w:name="_GoBack"/>
-      <w:bookmarkEnd w:id="0"/>
-    </w:p>
+    <w:p/>
     <w:p>
       <w:pPr>
         <w:jc w:val="center"/>
@@ -1273,13 +1270,12 @@
           <w:color w:val="538135" w:themeColor="accent6" w:themeShade="BF"/>
         </w:rPr>
       </w:pPr>
-      <w:bookmarkStart w:id="1" w:name="_Toc34665366"/>
+      <w:bookmarkStart w:id="0" w:name="_Toc34665366"/>
       <w:r>
         <w:rPr>
           <w:b/>
           <w:color w:val="538135" w:themeColor="accent6" w:themeShade="BF"/>
         </w:rPr>
-        <w:lastRenderedPageBreak/>
         <w:t>O</w:t>
       </w:r>
       <w:r>
@@ -1296,7 +1292,7 @@
         </w:rPr>
         <w:t>s</w:t>
       </w:r>
-      <w:bookmarkEnd w:id="1"/>
+      <w:bookmarkEnd w:id="0"/>
     </w:p>
     <w:p>
       <w:pPr>
@@ -1329,6 +1325,7 @@
       <w:r>
         <w:t xml:space="preserve"> for each of the </w:t>
       </w:r>
+      <w:proofErr w:type="gramStart"/>
       <w:r>
         <w:rPr>
           <w:b/>
@@ -1354,7 +1351,11 @@
         <w:t>840</w:t>
       </w:r>
       <w:r>
-        <w:t xml:space="preserve"> time series of the competition</w:t>
+        <w:t xml:space="preserve"> time</w:t>
+      </w:r>
+      <w:proofErr w:type="gramEnd"/>
+      <w:r>
+        <w:t xml:space="preserve"> series of the competition</w:t>
       </w:r>
       <w:r>
         <w:t>. I addition, to</w:t>
@@ -1618,7 +1619,15 @@
         <w:t>departments, product categories, stores, and th</w:t>
       </w:r>
       <w:r>
-        <w:t xml:space="preserve">ree geographical areas: the </w:t>
+        <w:t xml:space="preserve">ree geographical areas: </w:t>
+      </w:r>
+      <w:proofErr w:type="gramStart"/>
+      <w:r>
+        <w:t>the</w:t>
+      </w:r>
+      <w:proofErr w:type="gramEnd"/>
+      <w:r>
+        <w:t xml:space="preserve"> </w:t>
       </w:r>
       <w:r>
         <w:t>S</w:t>
@@ -1839,7 +1848,7 @@
           <w:color w:val="538135" w:themeColor="accent6" w:themeShade="BF"/>
         </w:rPr>
       </w:pPr>
-      <w:bookmarkStart w:id="2" w:name="_Toc34665367"/>
+      <w:bookmarkStart w:id="1" w:name="_Toc34665367"/>
       <w:r>
         <w:rPr>
           <w:b/>
@@ -1861,7 +1870,7 @@
         </w:rPr>
         <w:t xml:space="preserve"> and hosting</w:t>
       </w:r>
-      <w:bookmarkEnd w:id="2"/>
+      <w:bookmarkEnd w:id="1"/>
     </w:p>
     <w:p>
       <w:pPr>
@@ -1932,7 +1941,6 @@
         <w:jc w:val="both"/>
       </w:pPr>
       <w:r>
-        <w:lastRenderedPageBreak/>
         <w:t xml:space="preserve">The competition will be </w:t>
       </w:r>
       <w:r>
@@ -2341,11 +2349,7 @@
         <w:t>separate leaderboard.</w:t>
       </w:r>
       <w:r>
-        <w:t xml:space="preserve"> </w:t>
-      </w:r>
-      <w:r>
-        <w:lastRenderedPageBreak/>
-        <w:t>Participants are allowed to compete</w:t>
+        <w:t xml:space="preserve"> Participants are allowed to compete</w:t>
       </w:r>
       <w:r>
         <w:t xml:space="preserve"> and be eligible for prizes</w:t>
@@ -2362,7 +2366,7 @@
           <w:color w:val="538135" w:themeColor="accent6" w:themeShade="BF"/>
         </w:rPr>
       </w:pPr>
-      <w:bookmarkStart w:id="3" w:name="_Toc34665368"/>
+      <w:bookmarkStart w:id="2" w:name="_Toc34665368"/>
       <w:r>
         <w:rPr>
           <w:b/>
@@ -2370,7 +2374,7 @@
         </w:rPr>
         <w:t>The dataset</w:t>
       </w:r>
-      <w:bookmarkEnd w:id="3"/>
+      <w:bookmarkEnd w:id="2"/>
     </w:p>
     <w:p>
       <w:pPr>
@@ -4043,7 +4047,6 @@
         <w:jc w:val="both"/>
       </w:pPr>
       <w:r>
-        <w:lastRenderedPageBreak/>
         <w:t xml:space="preserve">The historical data range from </w:t>
       </w:r>
       <w:r>
@@ -4233,12 +4236,14 @@
         </w:numPr>
         <w:jc w:val="both"/>
       </w:pPr>
+      <w:proofErr w:type="spellStart"/>
       <w:r>
         <w:rPr>
           <w:i/>
         </w:rPr>
         <w:t>wm_yr_wk</w:t>
       </w:r>
+      <w:proofErr w:type="spellEnd"/>
       <w:r>
         <w:t>: The id of the week the date belongs to.</w:t>
       </w:r>
@@ -4271,12 +4276,14 @@
         </w:numPr>
         <w:jc w:val="both"/>
       </w:pPr>
+      <w:proofErr w:type="spellStart"/>
       <w:r>
         <w:rPr>
           <w:i/>
         </w:rPr>
         <w:t>wday</w:t>
       </w:r>
+      <w:proofErr w:type="spellEnd"/>
       <w:r>
         <w:t>: The id of the weekday, starting from Saturday.</w:t>
       </w:r>
@@ -4404,30 +4411,36 @@
         </w:numPr>
         <w:jc w:val="both"/>
       </w:pPr>
+      <w:proofErr w:type="spellStart"/>
       <w:r>
         <w:rPr>
           <w:i/>
         </w:rPr>
         <w:t>snap_CA</w:t>
       </w:r>
+      <w:proofErr w:type="spellEnd"/>
       <w:r>
         <w:t xml:space="preserve">, </w:t>
       </w:r>
+      <w:proofErr w:type="spellStart"/>
       <w:r>
         <w:rPr>
           <w:i/>
         </w:rPr>
         <w:t>snap_TX</w:t>
       </w:r>
+      <w:proofErr w:type="spellEnd"/>
       <w:r>
         <w:t xml:space="preserve">, and </w:t>
       </w:r>
+      <w:proofErr w:type="spellStart"/>
       <w:r>
         <w:rPr>
           <w:i/>
         </w:rPr>
         <w:t>snap_WI</w:t>
       </w:r>
+      <w:proofErr w:type="spellEnd"/>
       <w:r>
         <w:t xml:space="preserve">: A binary variable (0 or 1) indicating whether the stores of CA, TX or WI </w:t>
       </w:r>
@@ -4527,12 +4540,14 @@
         </w:numPr>
         <w:jc w:val="both"/>
       </w:pPr>
+      <w:proofErr w:type="spellStart"/>
       <w:r>
         <w:rPr>
           <w:i/>
         </w:rPr>
         <w:t>store_id</w:t>
       </w:r>
+      <w:proofErr w:type="spellEnd"/>
       <w:r>
         <w:t>: The id of the store where the product is sold.</w:t>
       </w:r>
@@ -4549,12 +4564,14 @@
         </w:numPr>
         <w:jc w:val="both"/>
       </w:pPr>
+      <w:proofErr w:type="spellStart"/>
       <w:r>
         <w:rPr>
           <w:i/>
         </w:rPr>
         <w:t>item_id</w:t>
       </w:r>
+      <w:proofErr w:type="spellEnd"/>
       <w:r>
         <w:t xml:space="preserve">: The id of the </w:t>
       </w:r>
@@ -4574,12 +4591,14 @@
         </w:numPr>
         <w:jc w:val="both"/>
       </w:pPr>
+      <w:proofErr w:type="spellStart"/>
       <w:r>
         <w:rPr>
           <w:i/>
         </w:rPr>
         <w:t>wm_yr_wk</w:t>
       </w:r>
+      <w:proofErr w:type="spellEnd"/>
       <w:r>
         <w:t>: The id of the week.</w:t>
       </w:r>
@@ -4593,12 +4612,14 @@
         </w:numPr>
         <w:jc w:val="both"/>
       </w:pPr>
+      <w:proofErr w:type="spellStart"/>
       <w:r>
         <w:rPr>
           <w:i/>
         </w:rPr>
         <w:t>sell_price</w:t>
       </w:r>
+      <w:proofErr w:type="spellEnd"/>
       <w:r>
         <w:t xml:space="preserve">: The price of the </w:t>
       </w:r>
@@ -4645,7 +4666,6 @@
         <w:rPr>
           <w:b/>
         </w:rPr>
-        <w:lastRenderedPageBreak/>
         <w:t xml:space="preserve">File 3: </w:t>
       </w:r>
       <w:r>
@@ -4718,12 +4738,14 @@
         </w:numPr>
         <w:jc w:val="both"/>
       </w:pPr>
+      <w:proofErr w:type="spellStart"/>
       <w:r>
         <w:rPr>
           <w:i/>
         </w:rPr>
         <w:t>item_id</w:t>
       </w:r>
+      <w:proofErr w:type="spellEnd"/>
       <w:r>
         <w:t xml:space="preserve">: The id of the </w:t>
       </w:r>
@@ -4743,12 +4765,14 @@
         </w:numPr>
         <w:jc w:val="both"/>
       </w:pPr>
+      <w:proofErr w:type="spellStart"/>
       <w:r>
         <w:rPr>
           <w:i/>
         </w:rPr>
         <w:t>dept_id</w:t>
       </w:r>
+      <w:proofErr w:type="spellEnd"/>
       <w:r>
         <w:t xml:space="preserve">: The id of the department the </w:t>
       </w:r>
@@ -4768,6 +4792,7 @@
         </w:numPr>
         <w:jc w:val="both"/>
       </w:pPr>
+      <w:proofErr w:type="spellStart"/>
       <w:r>
         <w:rPr>
           <w:i/>
@@ -4780,6 +4805,7 @@
         </w:rPr>
         <w:t>_id</w:t>
       </w:r>
+      <w:proofErr w:type="spellEnd"/>
       <w:r>
         <w:t xml:space="preserve">: The id of the </w:t>
       </w:r>
@@ -4799,12 +4825,14 @@
         </w:numPr>
         <w:jc w:val="both"/>
       </w:pPr>
+      <w:proofErr w:type="spellStart"/>
       <w:r>
         <w:rPr>
           <w:i/>
         </w:rPr>
         <w:t>store_id</w:t>
       </w:r>
+      <w:proofErr w:type="spellEnd"/>
       <w:r>
         <w:t xml:space="preserve">: The id of the store where the </w:t>
       </w:r>
@@ -4824,12 +4852,14 @@
         </w:numPr>
         <w:jc w:val="both"/>
       </w:pPr>
+      <w:proofErr w:type="spellStart"/>
       <w:r>
         <w:rPr>
           <w:i/>
         </w:rPr>
         <w:t>state_id</w:t>
       </w:r>
+      <w:proofErr w:type="spellEnd"/>
       <w:r>
         <w:t>: The</w:t>
       </w:r>
@@ -4853,13 +4883,33 @@
         <w:rPr>
           <w:i/>
         </w:rPr>
-        <w:t>d_1, d_2, …, d_i, … d_19</w:t>
-      </w:r>
+        <w:t xml:space="preserve">d_1, d_2, …, </w:t>
+      </w:r>
+      <w:proofErr w:type="spellStart"/>
       <w:r>
         <w:rPr>
           <w:i/>
         </w:rPr>
-        <w:t>41</w:t>
+        <w:t>d_i</w:t>
+      </w:r>
+      <w:proofErr w:type="spellEnd"/>
+      <w:r>
+        <w:rPr>
+          <w:i/>
+        </w:rPr>
+        <w:t>, … d_19</w:t>
+      </w:r>
+      <w:r>
+        <w:rPr>
+          <w:i/>
+        </w:rPr>
+        <w:t>1</w:t>
+      </w:r>
+      <w:r>
+        <w:rPr>
+          <w:i/>
+        </w:rPr>
+        <w:t>3</w:t>
       </w:r>
       <w:r>
         <w:t xml:space="preserve">: The number of </w:t>
@@ -4870,12 +4920,14 @@
       <w:r>
         <w:t xml:space="preserve"> sold at day </w:t>
       </w:r>
+      <w:proofErr w:type="spellStart"/>
       <w:r>
         <w:rPr>
           <w:i/>
         </w:rPr>
         <w:t>i</w:t>
       </w:r>
+      <w:proofErr w:type="spellEnd"/>
       <w:r>
         <w:t>, starting from 2011-01-29.</w:t>
       </w:r>
@@ -4891,7 +4943,7 @@
           <w:color w:val="538135" w:themeColor="accent6" w:themeShade="BF"/>
         </w:rPr>
       </w:pPr>
-      <w:bookmarkStart w:id="4" w:name="_Toc34665369"/>
+      <w:bookmarkStart w:id="3" w:name="_Toc34665369"/>
       <w:r>
         <w:rPr>
           <w:b/>
@@ -4899,23 +4951,23 @@
         </w:rPr>
         <w:t>Evaluation</w:t>
       </w:r>
+      <w:bookmarkEnd w:id="3"/>
+    </w:p>
+    <w:p>
+      <w:pPr>
+        <w:pStyle w:val="Heading2"/>
+        <w:rPr>
+          <w:color w:val="538135" w:themeColor="accent6" w:themeShade="BF"/>
+        </w:rPr>
+      </w:pPr>
+      <w:bookmarkStart w:id="4" w:name="_Toc34665370"/>
+      <w:r>
+        <w:rPr>
+          <w:color w:val="538135" w:themeColor="accent6" w:themeShade="BF"/>
+        </w:rPr>
+        <w:t>Forecasting horizon</w:t>
+      </w:r>
       <w:bookmarkEnd w:id="4"/>
-    </w:p>
-    <w:p>
-      <w:pPr>
-        <w:pStyle w:val="Heading2"/>
-        <w:rPr>
-          <w:color w:val="538135" w:themeColor="accent6" w:themeShade="BF"/>
-        </w:rPr>
-      </w:pPr>
-      <w:bookmarkStart w:id="5" w:name="_Toc34665370"/>
-      <w:r>
-        <w:rPr>
-          <w:color w:val="538135" w:themeColor="accent6" w:themeShade="BF"/>
-        </w:rPr>
-        <w:t>Forecasting horizon</w:t>
-      </w:r>
-      <w:bookmarkEnd w:id="5"/>
     </w:p>
     <w:p>
       <w:pPr>
@@ -5023,14 +5075,14 @@
           <w:color w:val="538135" w:themeColor="accent6" w:themeShade="BF"/>
         </w:rPr>
       </w:pPr>
-      <w:bookmarkStart w:id="6" w:name="_Toc34665371"/>
+      <w:bookmarkStart w:id="5" w:name="_Toc34665371"/>
       <w:r>
         <w:rPr>
           <w:color w:val="538135" w:themeColor="accent6" w:themeShade="BF"/>
         </w:rPr>
         <w:t>Point forecasts</w:t>
       </w:r>
-      <w:bookmarkEnd w:id="6"/>
+      <w:bookmarkEnd w:id="5"/>
     </w:p>
     <w:p>
       <w:pPr>
@@ -5735,11 +5787,7 @@
         <w:t xml:space="preserve">) </w:t>
       </w:r>
       <w:r>
-        <w:t xml:space="preserve">to forecasting methods that derive forecasts close to zero. </w:t>
-      </w:r>
-      <w:r>
-        <w:lastRenderedPageBreak/>
-        <w:t>However, the objective of M5 is to accurately fo</w:t>
+        <w:t>to forecasting methods that derive forecasts close to zero. However, the objective of M5 is to accurately fo</w:t>
       </w:r>
       <w:r>
         <w:t>recast the average demand and for this reason,</w:t>
@@ -5907,7 +5955,11 @@
         <w:t xml:space="preserve">After estimating the </w:t>
       </w:r>
       <w:r>
-        <w:t>RMSSE for all the 4</w:t>
+        <w:t xml:space="preserve">RMSSE for all the </w:t>
+      </w:r>
+      <w:proofErr w:type="gramStart"/>
+      <w:r>
+        <w:t>4</w:t>
       </w:r>
       <w:r>
         <w:t>2</w:t>
@@ -5921,6 +5973,7 @@
       <w:r>
         <w:t xml:space="preserve"> time</w:t>
       </w:r>
+      <w:proofErr w:type="gramEnd"/>
       <w:r>
         <w:t xml:space="preserve"> series of the competition</w:t>
       </w:r>
@@ -6108,8 +6161,13 @@
         </m:sSub>
       </m:oMath>
       <w:r>
-        <w:t xml:space="preserve"> series of the competition.</w:t>
-      </w:r>
+        <w:t xml:space="preserve"> series of the </w:t>
+      </w:r>
+      <w:proofErr w:type="gramStart"/>
+      <w:r>
+        <w:t>competition.</w:t>
+      </w:r>
+      <w:proofErr w:type="gramEnd"/>
       <w:r>
         <w:t xml:space="preserve"> </w:t>
       </w:r>
@@ -6240,14 +6298,14 @@
           <w:color w:val="538135" w:themeColor="accent6" w:themeShade="BF"/>
         </w:rPr>
       </w:pPr>
-      <w:bookmarkStart w:id="7" w:name="_Toc34665372"/>
+      <w:bookmarkStart w:id="6" w:name="_Toc34665372"/>
       <w:r>
         <w:rPr>
           <w:color w:val="538135" w:themeColor="accent6" w:themeShade="BF"/>
         </w:rPr>
         <w:t>Probabilistic forecasts</w:t>
       </w:r>
-      <w:bookmarkEnd w:id="7"/>
+      <w:bookmarkEnd w:id="6"/>
     </w:p>
     <w:p>
       <w:pPr>
@@ -7108,7 +7166,6 @@
         </w:rPr>
       </w:pPr>
       <w:r>
-        <w:lastRenderedPageBreak/>
         <w:t>As done with</w:t>
       </w:r>
       <w:r>
@@ -7873,11 +7930,16 @@
         <w:t xml:space="preserve">out </w:t>
       </w:r>
       <w:r>
-        <w:t>of the examined quantiles</w:t>
+        <w:t xml:space="preserve">of the examined </w:t>
+      </w:r>
+      <w:proofErr w:type="gramStart"/>
+      <w:r>
+        <w:t>quantiles</w:t>
       </w:r>
       <w:r>
         <w:t>.</w:t>
       </w:r>
+      <w:proofErr w:type="gramEnd"/>
       <w:r>
         <w:t xml:space="preserve"> </w:t>
       </w:r>
@@ -8095,11 +8157,7 @@
         <w:t>ir</w:t>
       </w:r>
       <w:r>
-        <w:t xml:space="preserve"> respective price). An indicative example </w:t>
-      </w:r>
-      <w:r>
-        <w:lastRenderedPageBreak/>
-        <w:t>for computing the WSPL will be available on the GitHub repository of the competition.</w:t>
+        <w:t xml:space="preserve"> respective price). An indicative example for computing the WSPL will be available on the GitHub repository of the competition.</w:t>
       </w:r>
     </w:p>
     <w:p>
@@ -8109,14 +8167,14 @@
           <w:color w:val="538135" w:themeColor="accent6" w:themeShade="BF"/>
         </w:rPr>
       </w:pPr>
-      <w:bookmarkStart w:id="8" w:name="_Toc34665373"/>
+      <w:bookmarkStart w:id="7" w:name="_Toc34665373"/>
       <w:r>
         <w:rPr>
           <w:color w:val="538135" w:themeColor="accent6" w:themeShade="BF"/>
         </w:rPr>
         <w:t>Weighting</w:t>
       </w:r>
-      <w:bookmarkEnd w:id="8"/>
+      <w:bookmarkEnd w:id="7"/>
       <w:r>
         <w:rPr>
           <w:color w:val="538135" w:themeColor="accent6" w:themeShade="BF"/>
@@ -9648,7 +9706,7 @@
           <w:color w:val="538135" w:themeColor="accent6" w:themeShade="BF"/>
         </w:rPr>
       </w:pPr>
-      <w:bookmarkStart w:id="9" w:name="_Toc34665374"/>
+      <w:bookmarkStart w:id="8" w:name="_Toc34665374"/>
       <w:r>
         <w:rPr>
           <w:b/>
@@ -9663,26 +9721,26 @@
         </w:rPr>
         <w:t>Prizes</w:t>
       </w:r>
+      <w:bookmarkEnd w:id="8"/>
+    </w:p>
+    <w:p>
+      <w:pPr>
+        <w:pStyle w:val="Heading2"/>
+        <w:rPr>
+          <w:color w:val="538135" w:themeColor="accent6" w:themeShade="BF"/>
+        </w:rPr>
+      </w:pPr>
+      <w:bookmarkStart w:id="9" w:name="_Toc34665375"/>
+      <w:r>
+        <w:rPr>
+          <w:color w:val="538135" w:themeColor="accent6" w:themeShade="BF"/>
+        </w:rPr>
+        <w:t>Distribution of prize money</w:t>
+      </w:r>
       <w:bookmarkEnd w:id="9"/>
     </w:p>
     <w:p>
       <w:pPr>
-        <w:pStyle w:val="Heading2"/>
-        <w:rPr>
-          <w:color w:val="538135" w:themeColor="accent6" w:themeShade="BF"/>
-        </w:rPr>
-      </w:pPr>
-      <w:bookmarkStart w:id="10" w:name="_Toc34665375"/>
-      <w:r>
-        <w:rPr>
-          <w:color w:val="538135" w:themeColor="accent6" w:themeShade="BF"/>
-        </w:rPr>
-        <w:t>Distribution of prize money</w:t>
-      </w:r>
-      <w:bookmarkEnd w:id="10"/>
-    </w:p>
-    <w:p>
-      <w:pPr>
         <w:jc w:val="both"/>
       </w:pPr>
       <w:r>
@@ -9731,7 +9789,15 @@
         <w:t>participants</w:t>
       </w:r>
       <w:r>
-        <w:t xml:space="preserve"> based on (i) the hierarchical levels that their forecasts exceled and (ii) the quantiles of the uncertainty distribution that were better captured.</w:t>
+        <w:t xml:space="preserve"> based on (</w:t>
+      </w:r>
+      <w:proofErr w:type="spellStart"/>
+      <w:r>
+        <w:t>i</w:t>
+      </w:r>
+      <w:proofErr w:type="spellEnd"/>
+      <w:r>
+        <w:t>) the hierarchical levels that their forecasts exceled and (ii) the quantiles of the uncertainty distribution that were better captured.</w:t>
       </w:r>
       <w:r>
         <w:t xml:space="preserve"> </w:t>
@@ -9755,7 +9821,15 @@
         <w:t>M5 Forecasting Conference</w:t>
       </w:r>
       <w:r>
-        <w:t xml:space="preserve"> to be held in New York City. At this date, Kaggle will be issuing the payments digitally using its collaborating firm Payoneer.</w:t>
+        <w:t xml:space="preserve"> to be held in New York City. At this date, Kaggle will be issuing the payments digitally using its collaborating firm </w:t>
+      </w:r>
+      <w:proofErr w:type="spellStart"/>
+      <w:r>
+        <w:t>Payoneer</w:t>
+      </w:r>
+      <w:proofErr w:type="spellEnd"/>
+      <w:r>
+        <w:t>.</w:t>
       </w:r>
     </w:p>
     <w:p>
@@ -10461,7 +10535,6 @@
               <w:jc w:val="center"/>
             </w:pPr>
             <w:r>
-              <w:lastRenderedPageBreak/>
               <w:t>6B</w:t>
             </w:r>
           </w:p>
@@ -10647,20 +10720,20 @@
           <w:color w:val="538135" w:themeColor="accent6" w:themeShade="BF"/>
         </w:rPr>
       </w:pPr>
-      <w:bookmarkStart w:id="11" w:name="OLE_LINK15"/>
-      <w:bookmarkStart w:id="12" w:name="OLE_LINK16"/>
-      <w:bookmarkStart w:id="13" w:name="OLE_LINK17"/>
-      <w:bookmarkStart w:id="14" w:name="_Toc34665376"/>
+      <w:bookmarkStart w:id="10" w:name="OLE_LINK15"/>
+      <w:bookmarkStart w:id="11" w:name="OLE_LINK16"/>
+      <w:bookmarkStart w:id="12" w:name="OLE_LINK17"/>
+      <w:bookmarkStart w:id="13" w:name="_Toc34665376"/>
       <w:r>
         <w:rPr>
           <w:color w:val="538135" w:themeColor="accent6" w:themeShade="BF"/>
         </w:rPr>
         <w:t>Reproducibility</w:t>
       </w:r>
+      <w:bookmarkEnd w:id="10"/>
       <w:bookmarkEnd w:id="11"/>
       <w:bookmarkEnd w:id="12"/>
       <w:bookmarkEnd w:id="13"/>
-      <w:bookmarkEnd w:id="14"/>
     </w:p>
     <w:p>
       <w:pPr>
@@ -10760,7 +10833,7 @@
           <w:color w:val="538135" w:themeColor="accent6" w:themeShade="BF"/>
         </w:rPr>
       </w:pPr>
-      <w:bookmarkStart w:id="15" w:name="_Toc34665377"/>
+      <w:bookmarkStart w:id="14" w:name="_Toc34665377"/>
       <w:r>
         <w:rPr>
           <w:b/>
@@ -10768,7 +10841,7 @@
         </w:rPr>
         <w:t>Publications</w:t>
       </w:r>
-      <w:bookmarkEnd w:id="15"/>
+      <w:bookmarkEnd w:id="14"/>
     </w:p>
     <w:p>
       <w:pPr>
@@ -10841,24 +10914,25 @@
           <w:color w:val="538135" w:themeColor="accent6" w:themeShade="BF"/>
         </w:rPr>
       </w:pPr>
-      <w:bookmarkStart w:id="16" w:name="_Toc501204178"/>
-      <w:bookmarkStart w:id="17" w:name="_Toc501204374"/>
-      <w:bookmarkStart w:id="18" w:name="_Toc501204399"/>
-      <w:bookmarkStart w:id="19" w:name="_Toc501204474"/>
-      <w:bookmarkStart w:id="20" w:name="_Toc501204502"/>
-      <w:bookmarkStart w:id="21" w:name="_Toc501204179"/>
-      <w:bookmarkStart w:id="22" w:name="_Toc501204375"/>
-      <w:bookmarkStart w:id="23" w:name="_Toc501204400"/>
-      <w:bookmarkStart w:id="24" w:name="_Toc501204475"/>
-      <w:bookmarkStart w:id="25" w:name="_Toc501204503"/>
-      <w:bookmarkStart w:id="26" w:name="_Toc501191132"/>
-      <w:bookmarkStart w:id="27" w:name="_Toc501191163"/>
-      <w:bookmarkStart w:id="28" w:name="_Toc501204181"/>
-      <w:bookmarkStart w:id="29" w:name="_Toc501204377"/>
-      <w:bookmarkStart w:id="30" w:name="_Toc501204402"/>
-      <w:bookmarkStart w:id="31" w:name="_Toc501204477"/>
-      <w:bookmarkStart w:id="32" w:name="_Toc501204505"/>
-      <w:bookmarkStart w:id="33" w:name="_Toc34665378"/>
+      <w:bookmarkStart w:id="15" w:name="_Toc501204178"/>
+      <w:bookmarkStart w:id="16" w:name="_Toc501204374"/>
+      <w:bookmarkStart w:id="17" w:name="_Toc501204399"/>
+      <w:bookmarkStart w:id="18" w:name="_Toc501204474"/>
+      <w:bookmarkStart w:id="19" w:name="_Toc501204502"/>
+      <w:bookmarkStart w:id="20" w:name="_Toc501204179"/>
+      <w:bookmarkStart w:id="21" w:name="_Toc501204375"/>
+      <w:bookmarkStart w:id="22" w:name="_Toc501204400"/>
+      <w:bookmarkStart w:id="23" w:name="_Toc501204475"/>
+      <w:bookmarkStart w:id="24" w:name="_Toc501204503"/>
+      <w:bookmarkStart w:id="25" w:name="_Toc501191132"/>
+      <w:bookmarkStart w:id="26" w:name="_Toc501191163"/>
+      <w:bookmarkStart w:id="27" w:name="_Toc501204181"/>
+      <w:bookmarkStart w:id="28" w:name="_Toc501204377"/>
+      <w:bookmarkStart w:id="29" w:name="_Toc501204402"/>
+      <w:bookmarkStart w:id="30" w:name="_Toc501204477"/>
+      <w:bookmarkStart w:id="31" w:name="_Toc501204505"/>
+      <w:bookmarkStart w:id="32" w:name="_Toc34665378"/>
+      <w:bookmarkEnd w:id="15"/>
       <w:bookmarkEnd w:id="16"/>
       <w:bookmarkEnd w:id="17"/>
       <w:bookmarkEnd w:id="18"/>
@@ -10875,22 +10949,21 @@
       <w:bookmarkEnd w:id="29"/>
       <w:bookmarkEnd w:id="30"/>
       <w:bookmarkEnd w:id="31"/>
+      <w:r>
+        <w:rPr>
+          <w:b/>
+          <w:color w:val="538135" w:themeColor="accent6" w:themeShade="BF"/>
+        </w:rPr>
+        <w:t xml:space="preserve">The </w:t>
+      </w:r>
+      <w:r>
+        <w:rPr>
+          <w:b/>
+          <w:color w:val="538135" w:themeColor="accent6" w:themeShade="BF"/>
+        </w:rPr>
+        <w:t>Benchmarks</w:t>
+      </w:r>
       <w:bookmarkEnd w:id="32"/>
-      <w:r>
-        <w:rPr>
-          <w:b/>
-          <w:color w:val="538135" w:themeColor="accent6" w:themeShade="BF"/>
-        </w:rPr>
-        <w:t xml:space="preserve">The </w:t>
-      </w:r>
-      <w:r>
-        <w:rPr>
-          <w:b/>
-          <w:color w:val="538135" w:themeColor="accent6" w:themeShade="BF"/>
-        </w:rPr>
-        <w:t>Benchmarks</w:t>
-      </w:r>
-      <w:bookmarkEnd w:id="33"/>
     </w:p>
     <w:p>
       <w:pPr>
@@ -10965,14 +11038,14 @@
           <w:color w:val="538135" w:themeColor="accent6" w:themeShade="BF"/>
         </w:rPr>
       </w:pPr>
-      <w:bookmarkStart w:id="34" w:name="_Toc34665379"/>
+      <w:bookmarkStart w:id="33" w:name="_Toc34665379"/>
       <w:r>
         <w:rPr>
           <w:color w:val="538135" w:themeColor="accent6" w:themeShade="BF"/>
         </w:rPr>
         <w:t>Point forecasts</w:t>
       </w:r>
-      <w:bookmarkEnd w:id="34"/>
+      <w:bookmarkEnd w:id="33"/>
     </w:p>
     <w:p>
       <w:pPr>
@@ -11180,7 +11253,21 @@
         <w:rPr>
           <w:b/>
         </w:rPr>
-        <w:t>Seasonal Naive (sNaive)</w:t>
+        <w:t>Seasonal Naive (</w:t>
+      </w:r>
+      <w:proofErr w:type="spellStart"/>
+      <w:r>
+        <w:rPr>
+          <w:b/>
+        </w:rPr>
+        <w:t>sNaive</w:t>
+      </w:r>
+      <w:proofErr w:type="spellEnd"/>
+      <w:r>
+        <w:rPr>
+          <w:b/>
+        </w:rPr>
+        <w:t>)</w:t>
       </w:r>
       <w:r>
         <w:t xml:space="preserve">: </w:t>
@@ -11434,7 +11521,15 @@
         <w:t xml:space="preserve"> is selected from the range [0.1, 0.3] by </w:t>
       </w:r>
       <w:r>
-        <w:t>minimizing the insample mean</w:t>
+        <w:t xml:space="preserve">minimizing the </w:t>
+      </w:r>
+      <w:proofErr w:type="spellStart"/>
+      <w:r>
+        <w:t>insample</w:t>
+      </w:r>
+      <w:proofErr w:type="spellEnd"/>
+      <w:r>
+        <w:t xml:space="preserve"> mean</w:t>
       </w:r>
       <w:r>
         <w:t xml:space="preserve"> </w:t>
@@ -11675,8 +11770,13 @@
         <w:t xml:space="preserve"> is selected from the range [2, 5] by </w:t>
       </w:r>
       <w:r>
-        <w:t>minimizing the insample</w:t>
-      </w:r>
+        <w:t xml:space="preserve">minimizing the </w:t>
+      </w:r>
+      <w:proofErr w:type="spellStart"/>
+      <w:r>
+        <w:t>insample</w:t>
+      </w:r>
+      <w:proofErr w:type="spellEnd"/>
       <w:r>
         <w:t xml:space="preserve"> MSE.</w:t>
       </w:r>
@@ -11718,11 +11818,19 @@
         </w:rPr>
         <w:t xml:space="preserve">5. </w:t>
       </w:r>
-      <w:r>
-        <w:rPr>
-          <w:b/>
-        </w:rPr>
-        <w:t>Croston’s method</w:t>
+      <w:proofErr w:type="spellStart"/>
+      <w:r>
+        <w:rPr>
+          <w:b/>
+        </w:rPr>
+        <w:t>Croston’s</w:t>
+      </w:r>
+      <w:proofErr w:type="spellEnd"/>
+      <w:r>
+        <w:rPr>
+          <w:b/>
+        </w:rPr>
+        <w:t xml:space="preserve"> method</w:t>
       </w:r>
       <w:r>
         <w:rPr>
@@ -11738,7 +11846,15 @@
         <w:t xml:space="preserve"> (CRO): </w:t>
       </w:r>
       <w:r>
-        <w:t>The method proposed by Croston to forecast series that display intermittent demand. Th</w:t>
+        <w:t xml:space="preserve">The method proposed by </w:t>
+      </w:r>
+      <w:proofErr w:type="spellStart"/>
+      <w:r>
+        <w:t>Croston</w:t>
+      </w:r>
+      <w:proofErr w:type="spellEnd"/>
+      <w:r>
+        <w:t xml:space="preserve"> to forecast series that display intermittent demand. Th</w:t>
       </w:r>
       <w:r>
         <w:t>e</w:t>
@@ -12055,7 +12171,15 @@
         <w:t xml:space="preserve">he first observation of </w:t>
       </w:r>
       <w:r>
-        <w:t>the components are used for initialization.</w:t>
+        <w:t xml:space="preserve">the components </w:t>
+      </w:r>
+      <w:proofErr w:type="gramStart"/>
+      <w:r>
+        <w:t>are</w:t>
+      </w:r>
+      <w:proofErr w:type="gramEnd"/>
+      <w:r>
+        <w:t xml:space="preserve"> used for initialization.</w:t>
       </w:r>
       <w:r>
         <w:t xml:space="preserve"> </w:t>
@@ -12093,7 +12217,35 @@
         <w:rPr>
           <w:b/>
         </w:rPr>
-        <w:t>Optimized Croston’s method (optCro):</w:t>
+        <w:t xml:space="preserve">Optimized </w:t>
+      </w:r>
+      <w:proofErr w:type="spellStart"/>
+      <w:r>
+        <w:rPr>
+          <w:b/>
+        </w:rPr>
+        <w:t>Croston’s</w:t>
+      </w:r>
+      <w:proofErr w:type="spellEnd"/>
+      <w:r>
+        <w:rPr>
+          <w:b/>
+        </w:rPr>
+        <w:t xml:space="preserve"> method (</w:t>
+      </w:r>
+      <w:proofErr w:type="spellStart"/>
+      <w:r>
+        <w:rPr>
+          <w:b/>
+        </w:rPr>
+        <w:t>optCro</w:t>
+      </w:r>
+      <w:proofErr w:type="spellEnd"/>
+      <w:r>
+        <w:rPr>
+          <w:b/>
+        </w:rPr>
+        <w:t>):</w:t>
       </w:r>
       <w:r>
         <w:rPr>
@@ -12135,7 +12287,15 @@
         <w:t>a</w:t>
       </w:r>
       <w:r>
-        <w:t xml:space="preserve"> parameters.</w:t>
+        <w:t xml:space="preserve"> </w:t>
+      </w:r>
+      <w:proofErr w:type="gramStart"/>
+      <w:r>
+        <w:t>parameters</w:t>
+      </w:r>
+      <w:proofErr w:type="gramEnd"/>
+      <w:r>
+        <w:t>.</w:t>
       </w:r>
       <w:r>
         <w:t xml:space="preserve"> </w:t>
@@ -12169,11 +12329,19 @@
         </w:rPr>
         <w:t xml:space="preserve">7. </w:t>
       </w:r>
-      <w:r>
-        <w:rPr>
-          <w:b/>
-        </w:rPr>
-        <w:t>Syntetos-Boylan Approximation</w:t>
+      <w:proofErr w:type="spellStart"/>
+      <w:r>
+        <w:rPr>
+          <w:b/>
+        </w:rPr>
+        <w:t>Syntetos</w:t>
+      </w:r>
+      <w:proofErr w:type="spellEnd"/>
+      <w:r>
+        <w:rPr>
+          <w:b/>
+        </w:rPr>
+        <w:t>-Boylan Approximation</w:t>
       </w:r>
       <w:r>
         <w:rPr>
@@ -12192,7 +12360,15 @@
         <w:t xml:space="preserve"> A variant of t</w:t>
       </w:r>
       <w:r>
-        <w:t>he Croston's method that utilizes a debiasing factor as follows:</w:t>
+        <w:t xml:space="preserve">he </w:t>
+      </w:r>
+      <w:proofErr w:type="spellStart"/>
+      <w:r>
+        <w:t>Croston's</w:t>
+      </w:r>
+      <w:proofErr w:type="spellEnd"/>
+      <w:r>
+        <w:t xml:space="preserve"> method that utilizes a debiasing factor as follows:</w:t>
       </w:r>
     </w:p>
     <w:p>
@@ -12380,11 +12556,19 @@
         </w:rPr>
         <w:t xml:space="preserve">8. </w:t>
       </w:r>
-      <w:r>
-        <w:rPr>
-          <w:b/>
-        </w:rPr>
-        <w:t>Teunter-Syntetos-Babai method</w:t>
+      <w:proofErr w:type="spellStart"/>
+      <w:r>
+        <w:rPr>
+          <w:b/>
+        </w:rPr>
+        <w:t>Teunter-Syntetos-Babai</w:t>
+      </w:r>
+      <w:proofErr w:type="spellEnd"/>
+      <w:r>
+        <w:rPr>
+          <w:b/>
+        </w:rPr>
+        <w:t xml:space="preserve"> method</w:t>
       </w:r>
       <w:r>
         <w:rPr>
@@ -12403,7 +12587,15 @@
         <w:t xml:space="preserve"> A</w:t>
       </w:r>
       <w:r>
-        <w:t xml:space="preserve"> modification to Croston's method that replaces the inter-demand intervals component with the demand probability</w:t>
+        <w:t xml:space="preserve"> modification to </w:t>
+      </w:r>
+      <w:proofErr w:type="spellStart"/>
+      <w:r>
+        <w:t>Croston's</w:t>
+      </w:r>
+      <w:proofErr w:type="spellEnd"/>
+      <w:r>
+        <w:t xml:space="preserve"> method that replaces the inter-demand intervals component with the demand probability</w:t>
       </w:r>
       <w:r>
         <w:t xml:space="preserve">, </w:t>
@@ -12446,7 +12638,23 @@
         <w:t>t</w:t>
       </w:r>
       <w:r>
-        <w:t xml:space="preserve"> and 0 otherwise. Similarly to Croston's method, </w:t>
+        <w:t xml:space="preserve"> and 0 otherwise. </w:t>
+      </w:r>
+      <w:proofErr w:type="gramStart"/>
+      <w:r>
+        <w:t>Similarly</w:t>
+      </w:r>
+      <w:proofErr w:type="gramEnd"/>
+      <w:r>
+        <w:t xml:space="preserve"> to </w:t>
+      </w:r>
+      <w:proofErr w:type="spellStart"/>
+      <w:r>
+        <w:t>Croston's</w:t>
+      </w:r>
+      <w:proofErr w:type="spellEnd"/>
+      <w:r>
+        <w:t xml:space="preserve"> method, </w:t>
       </w:r>
       <m:oMath>
         <m:sSub>
@@ -12750,7 +12958,6 @@
         <w:rPr>
           <w:b/>
         </w:rPr>
-        <w:lastRenderedPageBreak/>
         <w:t xml:space="preserve">9. </w:t>
       </w:r>
       <w:r>
@@ -12869,7 +13076,21 @@
         <w:rPr>
           <w:b/>
         </w:rPr>
-        <w:t xml:space="preserve"> (iMAPA):</w:t>
+        <w:t xml:space="preserve"> (</w:t>
+      </w:r>
+      <w:proofErr w:type="spellStart"/>
+      <w:r>
+        <w:rPr>
+          <w:b/>
+        </w:rPr>
+        <w:t>iMAPA</w:t>
+      </w:r>
+      <w:proofErr w:type="spellEnd"/>
+      <w:r>
+        <w:rPr>
+          <w:b/>
+        </w:rPr>
+        <w:t>):</w:t>
       </w:r>
       <w:r>
         <w:t xml:space="preserve"> A</w:t>
@@ -12887,13 +13108,29 @@
         <w:t>s</w:t>
       </w:r>
       <w:r>
-        <w:t xml:space="preserve"> a single aggregation level, iMAPA considers multiple ones, aiming at capturing</w:t>
+        <w:t xml:space="preserve"> a single aggregation level, </w:t>
+      </w:r>
+      <w:proofErr w:type="spellStart"/>
+      <w:r>
+        <w:t>iMAPA</w:t>
+      </w:r>
+      <w:proofErr w:type="spellEnd"/>
+      <w:r>
+        <w:t xml:space="preserve"> considers multiple ones, aiming at capturing</w:t>
       </w:r>
       <w:r>
         <w:t xml:space="preserve"> different dynamics of the data. </w:t>
       </w:r>
       <w:r>
-        <w:t xml:space="preserve">Thus, iMAPA proceeds by averaging the derived point forecasts, generated </w:t>
+        <w:t xml:space="preserve">Thus, </w:t>
+      </w:r>
+      <w:proofErr w:type="spellStart"/>
+      <w:r>
+        <w:t>iMAPA</w:t>
+      </w:r>
+      <w:proofErr w:type="spellEnd"/>
+      <w:r>
+        <w:t xml:space="preserve"> proceeds by averaging the derived point forecasts, generated </w:t>
       </w:r>
       <w:r>
         <w:t>using</w:t>
@@ -12958,12 +13195,14 @@
         </w:rPr>
         <w:t>(</w:t>
       </w:r>
+      <w:proofErr w:type="spellStart"/>
       <w:r>
         <w:rPr>
           <w:b/>
         </w:rPr>
         <w:t>ES_td</w:t>
       </w:r>
+      <w:proofErr w:type="spellEnd"/>
       <w:r>
         <w:rPr>
           <w:b/>
@@ -13053,12 +13292,14 @@
         </w:rPr>
         <w:t>(</w:t>
       </w:r>
+      <w:proofErr w:type="spellStart"/>
       <w:r>
         <w:rPr>
           <w:b/>
         </w:rPr>
         <w:t>ES_bu</w:t>
       </w:r>
+      <w:proofErr w:type="spellEnd"/>
       <w:r>
         <w:rPr>
           <w:b/>
@@ -13140,7 +13381,21 @@
         <w:rPr>
           <w:b/>
         </w:rPr>
-        <w:t>. Exponential Smoothing with eXplanatory variables</w:t>
+        <w:t xml:space="preserve">. Exponential Smoothing with </w:t>
+      </w:r>
+      <w:proofErr w:type="spellStart"/>
+      <w:r>
+        <w:rPr>
+          <w:b/>
+        </w:rPr>
+        <w:t>eXplanatory</w:t>
+      </w:r>
+      <w:proofErr w:type="spellEnd"/>
+      <w:r>
+        <w:rPr>
+          <w:b/>
+        </w:rPr>
+        <w:t xml:space="preserve"> variables</w:t>
       </w:r>
       <w:r>
         <w:rPr>
@@ -13161,11 +13416,7 @@
         <w:t>):</w:t>
       </w:r>
       <w:r>
-        <w:t xml:space="preserve"> Similar to ES, but this time two explanatory variables are used as regressors to improve forecasting accuracy by providing additional information about the future.  The first variable is discrete and takes values 0, 1, 2 or 3, based on the number </w:t>
-      </w:r>
-      <w:r>
-        <w:lastRenderedPageBreak/>
-        <w:t xml:space="preserve">of States that </w:t>
+        <w:t xml:space="preserve"> Similar to ES, but this time two explanatory variables are used as regressors to improve forecasting accuracy by providing additional information about the future.  The first variable is discrete and takes values 0, 1, 2 or 3, based on the number of States that </w:t>
       </w:r>
       <w:r>
         <w:t>allow SNAP purchases on the examined date.</w:t>
@@ -13229,11 +13480,19 @@
         </w:rPr>
         <w:t xml:space="preserve">. </w:t>
       </w:r>
-      <w:r>
-        <w:rPr>
-          <w:b/>
-        </w:rPr>
-        <w:t>AutoRegressive Integrated Moving Average</w:t>
+      <w:proofErr w:type="spellStart"/>
+      <w:r>
+        <w:rPr>
+          <w:b/>
+        </w:rPr>
+        <w:t>AutoRegressive</w:t>
+      </w:r>
+      <w:proofErr w:type="spellEnd"/>
+      <w:r>
+        <w:rPr>
+          <w:b/>
+        </w:rPr>
+        <w:t xml:space="preserve"> Integrated Moving Average</w:t>
       </w:r>
       <w:r>
         <w:rPr>
@@ -13260,12 +13519,14 @@
         </w:rPr>
         <w:t>(</w:t>
       </w:r>
+      <w:proofErr w:type="spellStart"/>
       <w:r>
         <w:rPr>
           <w:b/>
         </w:rPr>
         <w:t>ARIMA_td</w:t>
       </w:r>
+      <w:proofErr w:type="spellEnd"/>
       <w:r>
         <w:rPr>
           <w:b/>
@@ -13355,11 +13616,19 @@
         </w:rPr>
         <w:t xml:space="preserve">. </w:t>
       </w:r>
-      <w:r>
-        <w:rPr>
-          <w:b/>
-        </w:rPr>
-        <w:t>AutoRegressive Integrated Moving Average</w:t>
+      <w:proofErr w:type="spellStart"/>
+      <w:r>
+        <w:rPr>
+          <w:b/>
+        </w:rPr>
+        <w:t>AutoRegressive</w:t>
+      </w:r>
+      <w:proofErr w:type="spellEnd"/>
+      <w:r>
+        <w:rPr>
+          <w:b/>
+        </w:rPr>
+        <w:t xml:space="preserve"> Integrated Moving Average</w:t>
       </w:r>
       <w:r>
         <w:rPr>
@@ -13379,12 +13648,14 @@
         </w:rPr>
         <w:t>(</w:t>
       </w:r>
+      <w:proofErr w:type="spellStart"/>
       <w:r>
         <w:rPr>
           <w:b/>
         </w:rPr>
         <w:t>ARIMA_bu</w:t>
       </w:r>
+      <w:proofErr w:type="spellEnd"/>
       <w:r>
         <w:rPr>
           <w:b/>
@@ -13480,17 +13751,39 @@
         </w:rPr>
         <w:t xml:space="preserve">. </w:t>
       </w:r>
-      <w:r>
-        <w:rPr>
-          <w:b/>
-        </w:rPr>
-        <w:t>AutoRegressive Integrated Moving Average</w:t>
-      </w:r>
-      <w:r>
-        <w:rPr>
-          <w:b/>
-        </w:rPr>
-        <w:t xml:space="preserve"> with eXplanatory variables</w:t>
+      <w:proofErr w:type="spellStart"/>
+      <w:r>
+        <w:rPr>
+          <w:b/>
+        </w:rPr>
+        <w:t>AutoRegressive</w:t>
+      </w:r>
+      <w:proofErr w:type="spellEnd"/>
+      <w:r>
+        <w:rPr>
+          <w:b/>
+        </w:rPr>
+        <w:t xml:space="preserve"> Integrated Moving Average</w:t>
+      </w:r>
+      <w:r>
+        <w:rPr>
+          <w:b/>
+        </w:rPr>
+        <w:t xml:space="preserve"> with </w:t>
+      </w:r>
+      <w:proofErr w:type="spellStart"/>
+      <w:r>
+        <w:rPr>
+          <w:b/>
+        </w:rPr>
+        <w:t>eXplanatory</w:t>
+      </w:r>
+      <w:proofErr w:type="spellEnd"/>
+      <w:r>
+        <w:rPr>
+          <w:b/>
+        </w:rPr>
+        <w:t xml:space="preserve"> variables</w:t>
       </w:r>
       <w:r>
         <w:rPr>
@@ -13704,11 +13997,7 @@
         <w:t xml:space="preserve"> randomly sampled variables at each split. Bootstrap sampling is done with replacement. </w:t>
       </w:r>
       <w:r>
-        <w:t xml:space="preserve">Like </w:t>
-      </w:r>
-      <w:r>
-        <w:lastRenderedPageBreak/>
-        <w:t>done in MLP, the last 14 observations of the series are considered for training the model.</w:t>
+        <w:t>Like done in MLP, the last 14 observations of the series are considered for training the model.</w:t>
       </w:r>
       <w:r>
         <w:t xml:space="preserve"> </w:t>
@@ -13953,13 +14242,53 @@
           <w:b/>
           <w:bCs/>
         </w:rPr>
-        <w:t>21. Average of ES and ARIMA, as computed using the bottom-up approach (Com_b):</w:t>
+        <w:t>21. Average of ES and ARIMA, as computed using the bottom-up approach (</w:t>
+      </w:r>
+      <w:proofErr w:type="spellStart"/>
+      <w:r>
+        <w:rPr>
+          <w:b/>
+          <w:bCs/>
+        </w:rPr>
+        <w:t>Com_b</w:t>
+      </w:r>
+      <w:proofErr w:type="spellEnd"/>
+      <w:r>
+        <w:rPr>
+          <w:b/>
+          <w:bCs/>
+        </w:rPr>
+        <w:t>):</w:t>
       </w:r>
       <w:r>
         <w:t xml:space="preserve"> </w:t>
       </w:r>
       <w:r>
-        <w:t>The simple arithmetic mean of ES_bu and ARIMA_bu.</w:t>
+        <w:t xml:space="preserve">The simple arithmetic </w:t>
+      </w:r>
+      <w:proofErr w:type="gramStart"/>
+      <w:r>
+        <w:t>mean</w:t>
+      </w:r>
+      <w:proofErr w:type="gramEnd"/>
+      <w:r>
+        <w:t xml:space="preserve"> of </w:t>
+      </w:r>
+      <w:proofErr w:type="spellStart"/>
+      <w:r>
+        <w:t>ES_bu</w:t>
+      </w:r>
+      <w:proofErr w:type="spellEnd"/>
+      <w:r>
+        <w:t xml:space="preserve"> and </w:t>
+      </w:r>
+      <w:proofErr w:type="spellStart"/>
+      <w:r>
+        <w:t>ARIMA_bu</w:t>
+      </w:r>
+      <w:proofErr w:type="spellEnd"/>
+      <w:r>
+        <w:t>.</w:t>
       </w:r>
     </w:p>
     <w:p>
@@ -13978,13 +14307,53 @@
           <w:b/>
           <w:bCs/>
         </w:rPr>
-        <w:t>22. Average of ES and ARIMA, as computed using the top-down approach (Com_t):</w:t>
+        <w:t>22. Average of ES and ARIMA, as computed using the top-down approach (</w:t>
+      </w:r>
+      <w:proofErr w:type="spellStart"/>
+      <w:r>
+        <w:rPr>
+          <w:b/>
+          <w:bCs/>
+        </w:rPr>
+        <w:t>Com_t</w:t>
+      </w:r>
+      <w:proofErr w:type="spellEnd"/>
+      <w:r>
+        <w:rPr>
+          <w:b/>
+          <w:bCs/>
+        </w:rPr>
+        <w:t>):</w:t>
       </w:r>
       <w:r>
         <w:t xml:space="preserve"> </w:t>
       </w:r>
       <w:r>
-        <w:t>The simple arithmetic mean of ES_td and ARIMA_td.</w:t>
+        <w:t xml:space="preserve">The simple arithmetic </w:t>
+      </w:r>
+      <w:proofErr w:type="gramStart"/>
+      <w:r>
+        <w:t>mean</w:t>
+      </w:r>
+      <w:proofErr w:type="gramEnd"/>
+      <w:r>
+        <w:t xml:space="preserve"> of </w:t>
+      </w:r>
+      <w:proofErr w:type="spellStart"/>
+      <w:r>
+        <w:t>ES_td</w:t>
+      </w:r>
+      <w:proofErr w:type="spellEnd"/>
+      <w:r>
+        <w:t xml:space="preserve"> and </w:t>
+      </w:r>
+      <w:proofErr w:type="spellStart"/>
+      <w:r>
+        <w:t>ARIMA_td</w:t>
+      </w:r>
+      <w:proofErr w:type="spellEnd"/>
+      <w:r>
+        <w:t>.</w:t>
       </w:r>
     </w:p>
     <w:p>
@@ -14031,13 +14400,45 @@
           <w:b/>
           <w:bCs/>
         </w:rPr>
-        <w:t xml:space="preserve"> (Com_tb):</w:t>
+        <w:t xml:space="preserve"> (</w:t>
+      </w:r>
+      <w:proofErr w:type="spellStart"/>
+      <w:r>
+        <w:rPr>
+          <w:b/>
+          <w:bCs/>
+        </w:rPr>
+        <w:t>Com_tb</w:t>
+      </w:r>
+      <w:proofErr w:type="spellEnd"/>
+      <w:r>
+        <w:rPr>
+          <w:b/>
+          <w:bCs/>
+        </w:rPr>
+        <w:t>):</w:t>
       </w:r>
       <w:r>
         <w:t xml:space="preserve"> </w:t>
       </w:r>
       <w:r>
-        <w:t>The simple arithmetic mean of ES_td and ES_bu.</w:t>
+        <w:t xml:space="preserve">The simple arithmetic mean of </w:t>
+      </w:r>
+      <w:proofErr w:type="spellStart"/>
+      <w:r>
+        <w:t>ES_td</w:t>
+      </w:r>
+      <w:proofErr w:type="spellEnd"/>
+      <w:r>
+        <w:t xml:space="preserve"> and </w:t>
+      </w:r>
+      <w:proofErr w:type="spellStart"/>
+      <w:r>
+        <w:t>ES_bu</w:t>
+      </w:r>
+      <w:proofErr w:type="spellEnd"/>
+      <w:r>
+        <w:t>.</w:t>
       </w:r>
     </w:p>
     <w:p>
@@ -14086,15 +14487,24 @@
           <w:b/>
           <w:bCs/>
         </w:rPr>
-        <w:t>(Com_</w:t>
-      </w:r>
+        <w:t>(</w:t>
+      </w:r>
+      <w:proofErr w:type="spellStart"/>
       <w:r>
         <w:rPr>
           <w:b/>
           <w:bCs/>
         </w:rPr>
+        <w:t>Com_</w:t>
+      </w:r>
+      <w:r>
+        <w:rPr>
+          <w:b/>
+          <w:bCs/>
+        </w:rPr>
         <w:t>lg</w:t>
       </w:r>
+      <w:proofErr w:type="spellEnd"/>
       <w:r>
         <w:rPr>
           <w:b/>
@@ -14106,7 +14516,15 @@
         <w:t xml:space="preserve"> </w:t>
       </w:r>
       <w:r>
-        <w:t xml:space="preserve">The simple arithmetic mean of </w:t>
+        <w:t xml:space="preserve">The simple arithmetic </w:t>
+      </w:r>
+      <w:proofErr w:type="gramStart"/>
+      <w:r>
+        <w:t>mean</w:t>
+      </w:r>
+      <w:proofErr w:type="gramEnd"/>
+      <w:r>
+        <w:t xml:space="preserve"> of </w:t>
       </w:r>
       <w:r>
         <w:t xml:space="preserve">MLP </w:t>
@@ -14199,15 +14617,14 @@
           <w:color w:val="538135" w:themeColor="accent6" w:themeShade="BF"/>
         </w:rPr>
       </w:pPr>
-      <w:bookmarkStart w:id="35" w:name="_Toc34665380"/>
+      <w:bookmarkStart w:id="34" w:name="_Toc34665380"/>
       <w:r>
         <w:rPr>
           <w:color w:val="538135" w:themeColor="accent6" w:themeShade="BF"/>
         </w:rPr>
-        <w:lastRenderedPageBreak/>
         <w:t>Probabilistic forecasts</w:t>
       </w:r>
-      <w:bookmarkEnd w:id="35"/>
+      <w:bookmarkEnd w:id="34"/>
     </w:p>
     <w:p>
       <w:pPr>
@@ -14216,12 +14633,14 @@
         </w:tabs>
         <w:jc w:val="both"/>
       </w:pPr>
+      <w:proofErr w:type="spellStart"/>
       <w:r>
         <w:rPr>
           <w:b/>
         </w:rPr>
         <w:t>i</w:t>
       </w:r>
+      <w:proofErr w:type="spellEnd"/>
       <w:r>
         <w:rPr>
           <w:b/>
@@ -14285,10 +14704,32 @@
         <w:rPr>
           <w:b/>
         </w:rPr>
-        <w:t>Seasonal Naive (sNaive)</w:t>
-      </w:r>
-      <w:r>
-        <w:t>: Similar implementation to the sNaive one used for computing point forecasts.</w:t>
+        <w:t>Seasonal Naive (</w:t>
+      </w:r>
+      <w:proofErr w:type="spellStart"/>
+      <w:r>
+        <w:rPr>
+          <w:b/>
+        </w:rPr>
+        <w:t>sNaive</w:t>
+      </w:r>
+      <w:proofErr w:type="spellEnd"/>
+      <w:r>
+        <w:rPr>
+          <w:b/>
+        </w:rPr>
+        <w:t>)</w:t>
+      </w:r>
+      <w:r>
+        <w:t xml:space="preserve">: Similar implementation to the </w:t>
+      </w:r>
+      <w:proofErr w:type="spellStart"/>
+      <w:r>
+        <w:t>sNaive</w:t>
+      </w:r>
+      <w:proofErr w:type="spellEnd"/>
+      <w:r>
+        <w:t xml:space="preserve"> one used for computing point forecasts.</w:t>
       </w:r>
     </w:p>
     <w:p>
@@ -14363,9 +14804,11 @@
       <w:r>
         <w:t xml:space="preserve"> Similar implementation to the </w:t>
       </w:r>
+      <w:proofErr w:type="spellStart"/>
       <w:r>
         <w:t>ES_bu</w:t>
       </w:r>
+      <w:proofErr w:type="spellEnd"/>
       <w:r>
         <w:t xml:space="preserve"> one used for computing point forecasts.</w:t>
       </w:r>
@@ -14389,11 +14832,19 @@
         </w:rPr>
         <w:t xml:space="preserve">. </w:t>
       </w:r>
-      <w:r>
-        <w:rPr>
-          <w:b/>
-        </w:rPr>
-        <w:t>AutoRegressive Integrated Moving Average</w:t>
+      <w:proofErr w:type="spellStart"/>
+      <w:r>
+        <w:rPr>
+          <w:b/>
+        </w:rPr>
+        <w:t>AutoRegressive</w:t>
+      </w:r>
+      <w:proofErr w:type="spellEnd"/>
+      <w:r>
+        <w:rPr>
+          <w:b/>
+        </w:rPr>
+        <w:t xml:space="preserve"> Integrated Moving Average</w:t>
       </w:r>
       <w:r>
         <w:rPr>
@@ -14423,7 +14874,15 @@
         <w:t xml:space="preserve"> </w:t>
       </w:r>
       <w:r>
-        <w:t>Similar implementation to the ARIMA_bu one used for computing point forecasts.</w:t>
+        <w:t xml:space="preserve">Similar implementation to the </w:t>
+      </w:r>
+      <w:proofErr w:type="spellStart"/>
+      <w:r>
+        <w:t>ARIMA_bu</w:t>
+      </w:r>
+      <w:proofErr w:type="spellEnd"/>
+      <w:r>
+        <w:t xml:space="preserve"> one used for computing point forecasts.</w:t>
       </w:r>
     </w:p>
     <w:p>
@@ -14530,7 +14989,7 @@
           <w:color w:val="538135" w:themeColor="accent6" w:themeShade="BF"/>
         </w:rPr>
       </w:pPr>
-      <w:bookmarkStart w:id="36" w:name="_Toc34665381"/>
+      <w:bookmarkStart w:id="35" w:name="_Toc34665381"/>
       <w:r>
         <w:rPr>
           <w:b/>
@@ -14538,7 +14997,7 @@
         </w:rPr>
         <w:t>Submission</w:t>
       </w:r>
-      <w:bookmarkEnd w:id="36"/>
+      <w:bookmarkEnd w:id="35"/>
     </w:p>
     <w:p>
       <w:pPr>
@@ -14666,7 +15125,6 @@
         <w:jc w:val="both"/>
       </w:pPr>
       <w:r>
-        <w:lastRenderedPageBreak/>
         <w:t xml:space="preserve">It is important to note that the participants are completely free to use the forecasting </w:t>
       </w:r>
       <w:r>
@@ -14857,7 +15315,7 @@
 </file>
 
 <file path=word/endnotes.xml><?xml version="1.0" encoding="utf-8"?>
-<w:endnotes xmlns:wpc="http://schemas.microsoft.com/office/word/2010/wordprocessingCanvas" xmlns:cx="http://schemas.microsoft.com/office/drawing/2014/chartex" xmlns:cx1="http://schemas.microsoft.com/office/drawing/2015/9/8/chartex" xmlns:mc="http://schemas.openxmlformats.org/markup-compatibility/2006" xmlns:o="urn:schemas-microsoft-com:office:office" xmlns:r="http://schemas.openxmlformats.org/officeDocument/2006/relationships" xmlns:m="http://schemas.openxmlformats.org/officeDocument/2006/math" xmlns:v="urn:schemas-microsoft-com:vml" xmlns:wp14="http://schemas.microsoft.com/office/word/2010/wordprocessingDrawing" xmlns:wp="http://schemas.openxmlformats.org/drawingml/2006/wordprocessingDrawing" xmlns:w10="urn:schemas-microsoft-com:office:word" xmlns:w="http://schemas.openxmlformats.org/wordprocessingml/2006/main" xmlns:w14="http://schemas.microsoft.com/office/word/2010/wordml" xmlns:w15="http://schemas.microsoft.com/office/word/2012/wordml" xmlns:w16se="http://schemas.microsoft.com/office/word/2015/wordml/symex" xmlns:wpg="http://schemas.microsoft.com/office/word/2010/wordprocessingGroup" xmlns:wpi="http://schemas.microsoft.com/office/word/2010/wordprocessingInk" xmlns:wne="http://schemas.microsoft.com/office/word/2006/wordml" xmlns:wps="http://schemas.microsoft.com/office/word/2010/wordprocessingShape" mc:Ignorable="w14 w15 w16se wp14">
+<w:endnotes xmlns:wpc="http://schemas.microsoft.com/office/word/2010/wordprocessingCanvas" xmlns:cx="http://schemas.microsoft.com/office/drawing/2014/chartex" xmlns:cx1="http://schemas.microsoft.com/office/drawing/2015/9/8/chartex" xmlns:cx2="http://schemas.microsoft.com/office/drawing/2015/10/21/chartex" xmlns:cx3="http://schemas.microsoft.com/office/drawing/2016/5/9/chartex" xmlns:cx4="http://schemas.microsoft.com/office/drawing/2016/5/10/chartex" xmlns:cx5="http://schemas.microsoft.com/office/drawing/2016/5/11/chartex" xmlns:cx6="http://schemas.microsoft.com/office/drawing/2016/5/12/chartex" xmlns:cx7="http://schemas.microsoft.com/office/drawing/2016/5/13/chartex" xmlns:cx8="http://schemas.microsoft.com/office/drawing/2016/5/14/chartex" xmlns:mc="http://schemas.openxmlformats.org/markup-compatibility/2006" xmlns:aink="http://schemas.microsoft.com/office/drawing/2016/ink" xmlns:am3d="http://schemas.microsoft.com/office/drawing/2017/model3d" xmlns:o="urn:schemas-microsoft-com:office:office" xmlns:r="http://schemas.openxmlformats.org/officeDocument/2006/relationships" xmlns:m="http://schemas.openxmlformats.org/officeDocument/2006/math" xmlns:v="urn:schemas-microsoft-com:vml" xmlns:wp14="http://schemas.microsoft.com/office/word/2010/wordprocessingDrawing" xmlns:wp="http://schemas.openxmlformats.org/drawingml/2006/wordprocessingDrawing" xmlns:w10="urn:schemas-microsoft-com:office:word" xmlns:w="http://schemas.openxmlformats.org/wordprocessingml/2006/main" xmlns:w14="http://schemas.microsoft.com/office/word/2010/wordml" xmlns:w15="http://schemas.microsoft.com/office/word/2012/wordml" xmlns:w16cex="http://schemas.microsoft.com/office/word/2018/wordml/cex" xmlns:w16cid="http://schemas.microsoft.com/office/word/2016/wordml/cid" xmlns:w16="http://schemas.microsoft.com/office/word/2018/wordml" xmlns:w16se="http://schemas.microsoft.com/office/word/2015/wordml/symex" xmlns:wpg="http://schemas.microsoft.com/office/word/2010/wordprocessingGroup" xmlns:wpi="http://schemas.microsoft.com/office/word/2010/wordprocessingInk" xmlns:wne="http://schemas.microsoft.com/office/word/2006/wordml" xmlns:wps="http://schemas.microsoft.com/office/word/2010/wordprocessingShape" mc:Ignorable="w14 w15 w16se w16cid w16 w16cex wp14">
   <w:endnote w:type="separator" w:id="-1">
     <w:p>
       <w:pPr>
@@ -14882,7 +15340,7 @@
 </file>
 
 <file path=word/footer1.xml><?xml version="1.0" encoding="utf-8"?>
-<w:ftr xmlns:wpc="http://schemas.microsoft.com/office/word/2010/wordprocessingCanvas" xmlns:cx="http://schemas.microsoft.com/office/drawing/2014/chartex" xmlns:cx1="http://schemas.microsoft.com/office/drawing/2015/9/8/chartex" xmlns:mc="http://schemas.openxmlformats.org/markup-compatibility/2006" xmlns:o="urn:schemas-microsoft-com:office:office" xmlns:r="http://schemas.openxmlformats.org/officeDocument/2006/relationships" xmlns:m="http://schemas.openxmlformats.org/officeDocument/2006/math" xmlns:v="urn:schemas-microsoft-com:vml" xmlns:wp14="http://schemas.microsoft.com/office/word/2010/wordprocessingDrawing" xmlns:wp="http://schemas.openxmlformats.org/drawingml/2006/wordprocessingDrawing" xmlns:w10="urn:schemas-microsoft-com:office:word" xmlns:w="http://schemas.openxmlformats.org/wordprocessingml/2006/main" xmlns:w14="http://schemas.microsoft.com/office/word/2010/wordml" xmlns:w15="http://schemas.microsoft.com/office/word/2012/wordml" xmlns:w16se="http://schemas.microsoft.com/office/word/2015/wordml/symex" xmlns:wpg="http://schemas.microsoft.com/office/word/2010/wordprocessingGroup" xmlns:wpi="http://schemas.microsoft.com/office/word/2010/wordprocessingInk" xmlns:wne="http://schemas.microsoft.com/office/word/2006/wordml" xmlns:wps="http://schemas.microsoft.com/office/word/2010/wordprocessingShape" mc:Ignorable="w14 w15 w16se wp14">
+<w:ftr xmlns:wpc="http://schemas.microsoft.com/office/word/2010/wordprocessingCanvas" xmlns:cx="http://schemas.microsoft.com/office/drawing/2014/chartex" xmlns:cx1="http://schemas.microsoft.com/office/drawing/2015/9/8/chartex" xmlns:cx2="http://schemas.microsoft.com/office/drawing/2015/10/21/chartex" xmlns:cx3="http://schemas.microsoft.com/office/drawing/2016/5/9/chartex" xmlns:cx4="http://schemas.microsoft.com/office/drawing/2016/5/10/chartex" xmlns:cx5="http://schemas.microsoft.com/office/drawing/2016/5/11/chartex" xmlns:cx6="http://schemas.microsoft.com/office/drawing/2016/5/12/chartex" xmlns:cx7="http://schemas.microsoft.com/office/drawing/2016/5/13/chartex" xmlns:cx8="http://schemas.microsoft.com/office/drawing/2016/5/14/chartex" xmlns:mc="http://schemas.openxmlformats.org/markup-compatibility/2006" xmlns:aink="http://schemas.microsoft.com/office/drawing/2016/ink" xmlns:am3d="http://schemas.microsoft.com/office/drawing/2017/model3d" xmlns:o="urn:schemas-microsoft-com:office:office" xmlns:r="http://schemas.openxmlformats.org/officeDocument/2006/relationships" xmlns:m="http://schemas.openxmlformats.org/officeDocument/2006/math" xmlns:v="urn:schemas-microsoft-com:vml" xmlns:wp14="http://schemas.microsoft.com/office/word/2010/wordprocessingDrawing" xmlns:wp="http://schemas.openxmlformats.org/drawingml/2006/wordprocessingDrawing" xmlns:w10="urn:schemas-microsoft-com:office:word" xmlns:w="http://schemas.openxmlformats.org/wordprocessingml/2006/main" xmlns:w14="http://schemas.microsoft.com/office/word/2010/wordml" xmlns:w15="http://schemas.microsoft.com/office/word/2012/wordml" xmlns:w16cex="http://schemas.microsoft.com/office/word/2018/wordml/cex" xmlns:w16cid="http://schemas.microsoft.com/office/word/2016/wordml/cid" xmlns:w16="http://schemas.microsoft.com/office/word/2018/wordml" xmlns:w16se="http://schemas.microsoft.com/office/word/2015/wordml/symex" xmlns:wpg="http://schemas.microsoft.com/office/word/2010/wordprocessingGroup" xmlns:wpi="http://schemas.microsoft.com/office/word/2010/wordprocessingInk" xmlns:wne="http://schemas.microsoft.com/office/word/2006/wordml" xmlns:wps="http://schemas.microsoft.com/office/word/2010/wordprocessingShape" mc:Ignorable="w14 w15 w16se w16cid w16 w16cex wp14">
   <w:sdt>
     <w:sdtPr>
       <w:id w:val="-2124067698"/>
@@ -15048,7 +15506,7 @@
 </file>
 
 <file path=word/footnotes.xml><?xml version="1.0" encoding="utf-8"?>
-<w:footnotes xmlns:wpc="http://schemas.microsoft.com/office/word/2010/wordprocessingCanvas" xmlns:cx="http://schemas.microsoft.com/office/drawing/2014/chartex" xmlns:cx1="http://schemas.microsoft.com/office/drawing/2015/9/8/chartex" xmlns:mc="http://schemas.openxmlformats.org/markup-compatibility/2006" xmlns:o="urn:schemas-microsoft-com:office:office" xmlns:r="http://schemas.openxmlformats.org/officeDocument/2006/relationships" xmlns:m="http://schemas.openxmlformats.org/officeDocument/2006/math" xmlns:v="urn:schemas-microsoft-com:vml" xmlns:wp14="http://schemas.microsoft.com/office/word/2010/wordprocessingDrawing" xmlns:wp="http://schemas.openxmlformats.org/drawingml/2006/wordprocessingDrawing" xmlns:w10="urn:schemas-microsoft-com:office:word" xmlns:w="http://schemas.openxmlformats.org/wordprocessingml/2006/main" xmlns:w14="http://schemas.microsoft.com/office/word/2010/wordml" xmlns:w15="http://schemas.microsoft.com/office/word/2012/wordml" xmlns:w16se="http://schemas.microsoft.com/office/word/2015/wordml/symex" xmlns:wpg="http://schemas.microsoft.com/office/word/2010/wordprocessingGroup" xmlns:wpi="http://schemas.microsoft.com/office/word/2010/wordprocessingInk" xmlns:wne="http://schemas.microsoft.com/office/word/2006/wordml" xmlns:wps="http://schemas.microsoft.com/office/word/2010/wordprocessingShape" mc:Ignorable="w14 w15 w16se wp14">
+<w:footnotes xmlns:wpc="http://schemas.microsoft.com/office/word/2010/wordprocessingCanvas" xmlns:cx="http://schemas.microsoft.com/office/drawing/2014/chartex" xmlns:cx1="http://schemas.microsoft.com/office/drawing/2015/9/8/chartex" xmlns:cx2="http://schemas.microsoft.com/office/drawing/2015/10/21/chartex" xmlns:cx3="http://schemas.microsoft.com/office/drawing/2016/5/9/chartex" xmlns:cx4="http://schemas.microsoft.com/office/drawing/2016/5/10/chartex" xmlns:cx5="http://schemas.microsoft.com/office/drawing/2016/5/11/chartex" xmlns:cx6="http://schemas.microsoft.com/office/drawing/2016/5/12/chartex" xmlns:cx7="http://schemas.microsoft.com/office/drawing/2016/5/13/chartex" xmlns:cx8="http://schemas.microsoft.com/office/drawing/2016/5/14/chartex" xmlns:mc="http://schemas.openxmlformats.org/markup-compatibility/2006" xmlns:aink="http://schemas.microsoft.com/office/drawing/2016/ink" xmlns:am3d="http://schemas.microsoft.com/office/drawing/2017/model3d" xmlns:o="urn:schemas-microsoft-com:office:office" xmlns:r="http://schemas.openxmlformats.org/officeDocument/2006/relationships" xmlns:m="http://schemas.openxmlformats.org/officeDocument/2006/math" xmlns:v="urn:schemas-microsoft-com:vml" xmlns:wp14="http://schemas.microsoft.com/office/word/2010/wordprocessingDrawing" xmlns:wp="http://schemas.openxmlformats.org/drawingml/2006/wordprocessingDrawing" xmlns:w10="urn:schemas-microsoft-com:office:word" xmlns:w="http://schemas.openxmlformats.org/wordprocessingml/2006/main" xmlns:w14="http://schemas.microsoft.com/office/word/2010/wordml" xmlns:w15="http://schemas.microsoft.com/office/word/2012/wordml" xmlns:w16cex="http://schemas.microsoft.com/office/word/2018/wordml/cex" xmlns:w16cid="http://schemas.microsoft.com/office/word/2016/wordml/cid" xmlns:w16="http://schemas.microsoft.com/office/word/2018/wordml" xmlns:w16se="http://schemas.microsoft.com/office/word/2015/wordml/symex" xmlns:wpg="http://schemas.microsoft.com/office/word/2010/wordprocessingGroup" xmlns:wpi="http://schemas.microsoft.com/office/word/2010/wordprocessingInk" xmlns:wne="http://schemas.microsoft.com/office/word/2006/wordml" xmlns:wps="http://schemas.microsoft.com/office/word/2010/wordprocessingShape" mc:Ignorable="w14 w15 w16se w16cid w16 w16cex wp14">
   <w:footnote w:type="separator" w:id="-1">
     <w:p>
       <w:pPr>
@@ -15515,7 +15973,7 @@
 </file>
 
 <file path=word/header1.xml><?xml version="1.0" encoding="utf-8"?>
-<w:hdr xmlns:wpc="http://schemas.microsoft.com/office/word/2010/wordprocessingCanvas" xmlns:cx="http://schemas.microsoft.com/office/drawing/2014/chartex" xmlns:cx1="http://schemas.microsoft.com/office/drawing/2015/9/8/chartex" xmlns:mc="http://schemas.openxmlformats.org/markup-compatibility/2006" xmlns:o="urn:schemas-microsoft-com:office:office" xmlns:r="http://schemas.openxmlformats.org/officeDocument/2006/relationships" xmlns:m="http://schemas.openxmlformats.org/officeDocument/2006/math" xmlns:v="urn:schemas-microsoft-com:vml" xmlns:wp14="http://schemas.microsoft.com/office/word/2010/wordprocessingDrawing" xmlns:wp="http://schemas.openxmlformats.org/drawingml/2006/wordprocessingDrawing" xmlns:w10="urn:schemas-microsoft-com:office:word" xmlns:w="http://schemas.openxmlformats.org/wordprocessingml/2006/main" xmlns:w14="http://schemas.microsoft.com/office/word/2010/wordml" xmlns:w15="http://schemas.microsoft.com/office/word/2012/wordml" xmlns:w16se="http://schemas.microsoft.com/office/word/2015/wordml/symex" xmlns:wpg="http://schemas.microsoft.com/office/word/2010/wordprocessingGroup" xmlns:wpi="http://schemas.microsoft.com/office/word/2010/wordprocessingInk" xmlns:wne="http://schemas.microsoft.com/office/word/2006/wordml" xmlns:wps="http://schemas.microsoft.com/office/word/2010/wordprocessingShape" mc:Ignorable="w14 w15 w16se wp14">
+<w:hdr xmlns:wpc="http://schemas.microsoft.com/office/word/2010/wordprocessingCanvas" xmlns:cx="http://schemas.microsoft.com/office/drawing/2014/chartex" xmlns:cx1="http://schemas.microsoft.com/office/drawing/2015/9/8/chartex" xmlns:cx2="http://schemas.microsoft.com/office/drawing/2015/10/21/chartex" xmlns:cx3="http://schemas.microsoft.com/office/drawing/2016/5/9/chartex" xmlns:cx4="http://schemas.microsoft.com/office/drawing/2016/5/10/chartex" xmlns:cx5="http://schemas.microsoft.com/office/drawing/2016/5/11/chartex" xmlns:cx6="http://schemas.microsoft.com/office/drawing/2016/5/12/chartex" xmlns:cx7="http://schemas.microsoft.com/office/drawing/2016/5/13/chartex" xmlns:cx8="http://schemas.microsoft.com/office/drawing/2016/5/14/chartex" xmlns:mc="http://schemas.openxmlformats.org/markup-compatibility/2006" xmlns:aink="http://schemas.microsoft.com/office/drawing/2016/ink" xmlns:am3d="http://schemas.microsoft.com/office/drawing/2017/model3d" xmlns:o="urn:schemas-microsoft-com:office:office" xmlns:r="http://schemas.openxmlformats.org/officeDocument/2006/relationships" xmlns:m="http://schemas.openxmlformats.org/officeDocument/2006/math" xmlns:v="urn:schemas-microsoft-com:vml" xmlns:wp14="http://schemas.microsoft.com/office/word/2010/wordprocessingDrawing" xmlns:wp="http://schemas.openxmlformats.org/drawingml/2006/wordprocessingDrawing" xmlns:w10="urn:schemas-microsoft-com:office:word" xmlns:w="http://schemas.openxmlformats.org/wordprocessingml/2006/main" xmlns:w14="http://schemas.microsoft.com/office/word/2010/wordml" xmlns:w15="http://schemas.microsoft.com/office/word/2012/wordml" xmlns:w16cex="http://schemas.microsoft.com/office/word/2018/wordml/cex" xmlns:w16cid="http://schemas.microsoft.com/office/word/2016/wordml/cid" xmlns:w16="http://schemas.microsoft.com/office/word/2018/wordml" xmlns:w16se="http://schemas.microsoft.com/office/word/2015/wordml/symex" xmlns:wpg="http://schemas.microsoft.com/office/word/2010/wordprocessingGroup" xmlns:wpi="http://schemas.microsoft.com/office/word/2010/wordprocessingInk" xmlns:wne="http://schemas.microsoft.com/office/word/2006/wordml" xmlns:wps="http://schemas.microsoft.com/office/word/2010/wordprocessingShape" mc:Ignorable="w14 w15 w16se w16cid w16 w16cex wp14">
   <w:p>
     <w:pPr>
       <w:pStyle w:val="Header"/>
@@ -15565,7 +16023,7 @@
 </file>
 
 <file path=word/numbering.xml><?xml version="1.0" encoding="utf-8"?>
-<w:numbering xmlns:wpc="http://schemas.microsoft.com/office/word/2010/wordprocessingCanvas" xmlns:cx="http://schemas.microsoft.com/office/drawing/2014/chartex" xmlns:cx1="http://schemas.microsoft.com/office/drawing/2015/9/8/chartex" xmlns:mc="http://schemas.openxmlformats.org/markup-compatibility/2006" xmlns:o="urn:schemas-microsoft-com:office:office" xmlns:r="http://schemas.openxmlformats.org/officeDocument/2006/relationships" xmlns:m="http://schemas.openxmlformats.org/officeDocument/2006/math" xmlns:v="urn:schemas-microsoft-com:vml" xmlns:wp14="http://schemas.microsoft.com/office/word/2010/wordprocessingDrawing" xmlns:wp="http://schemas.openxmlformats.org/drawingml/2006/wordprocessingDrawing" xmlns:w10="urn:schemas-microsoft-com:office:word" xmlns:w="http://schemas.openxmlformats.org/wordprocessingml/2006/main" xmlns:w14="http://schemas.microsoft.com/office/word/2010/wordml" xmlns:w15="http://schemas.microsoft.com/office/word/2012/wordml" xmlns:w16se="http://schemas.microsoft.com/office/word/2015/wordml/symex" xmlns:wpg="http://schemas.microsoft.com/office/word/2010/wordprocessingGroup" xmlns:wpi="http://schemas.microsoft.com/office/word/2010/wordprocessingInk" xmlns:wne="http://schemas.microsoft.com/office/word/2006/wordml" xmlns:wps="http://schemas.microsoft.com/office/word/2010/wordprocessingShape" mc:Ignorable="w14 w15 w16se wp14">
+<w:numbering xmlns:wpc="http://schemas.microsoft.com/office/word/2010/wordprocessingCanvas" xmlns:cx="http://schemas.microsoft.com/office/drawing/2014/chartex" xmlns:cx1="http://schemas.microsoft.com/office/drawing/2015/9/8/chartex" xmlns:cx2="http://schemas.microsoft.com/office/drawing/2015/10/21/chartex" xmlns:cx3="http://schemas.microsoft.com/office/drawing/2016/5/9/chartex" xmlns:cx4="http://schemas.microsoft.com/office/drawing/2016/5/10/chartex" xmlns:cx5="http://schemas.microsoft.com/office/drawing/2016/5/11/chartex" xmlns:cx6="http://schemas.microsoft.com/office/drawing/2016/5/12/chartex" xmlns:cx7="http://schemas.microsoft.com/office/drawing/2016/5/13/chartex" xmlns:cx8="http://schemas.microsoft.com/office/drawing/2016/5/14/chartex" xmlns:mc="http://schemas.openxmlformats.org/markup-compatibility/2006" xmlns:aink="http://schemas.microsoft.com/office/drawing/2016/ink" xmlns:am3d="http://schemas.microsoft.com/office/drawing/2017/model3d" xmlns:o="urn:schemas-microsoft-com:office:office" xmlns:r="http://schemas.openxmlformats.org/officeDocument/2006/relationships" xmlns:m="http://schemas.openxmlformats.org/officeDocument/2006/math" xmlns:v="urn:schemas-microsoft-com:vml" xmlns:wp14="http://schemas.microsoft.com/office/word/2010/wordprocessingDrawing" xmlns:wp="http://schemas.openxmlformats.org/drawingml/2006/wordprocessingDrawing" xmlns:w10="urn:schemas-microsoft-com:office:word" xmlns:w="http://schemas.openxmlformats.org/wordprocessingml/2006/main" xmlns:w14="http://schemas.microsoft.com/office/word/2010/wordml" xmlns:w15="http://schemas.microsoft.com/office/word/2012/wordml" xmlns:w16cex="http://schemas.microsoft.com/office/word/2018/wordml/cex" xmlns:w16cid="http://schemas.microsoft.com/office/word/2016/wordml/cid" xmlns:w16="http://schemas.microsoft.com/office/word/2018/wordml" xmlns:w16se="http://schemas.microsoft.com/office/word/2015/wordml/symex" xmlns:wpg="http://schemas.microsoft.com/office/word/2010/wordprocessingGroup" xmlns:wpi="http://schemas.microsoft.com/office/word/2010/wordprocessingInk" xmlns:wne="http://schemas.microsoft.com/office/word/2006/wordml" xmlns:wps="http://schemas.microsoft.com/office/word/2010/wordprocessingShape" mc:Ignorable="w14 w15 w16se w16cid w16 w16cex wp14">
   <w:abstractNum w:abstractNumId="0" w15:restartNumberingAfterBreak="0">
     <w:nsid w:val="00265476"/>
     <w:multiLevelType w:val="hybridMultilevel"/>
@@ -17683,7 +18141,7 @@
 </file>
 
 <file path=word/styles.xml><?xml version="1.0" encoding="utf-8"?>
-<w:styles xmlns:mc="http://schemas.openxmlformats.org/markup-compatibility/2006" xmlns:r="http://schemas.openxmlformats.org/officeDocument/2006/relationships" xmlns:w="http://schemas.openxmlformats.org/wordprocessingml/2006/main" xmlns:w14="http://schemas.microsoft.com/office/word/2010/wordml" xmlns:w15="http://schemas.microsoft.com/office/word/2012/wordml" xmlns:w16se="http://schemas.microsoft.com/office/word/2015/wordml/symex" mc:Ignorable="w14 w15 w16se">
+<w:styles xmlns:mc="http://schemas.openxmlformats.org/markup-compatibility/2006" xmlns:r="http://schemas.openxmlformats.org/officeDocument/2006/relationships" xmlns:w="http://schemas.openxmlformats.org/wordprocessingml/2006/main" xmlns:w14="http://schemas.microsoft.com/office/word/2010/wordml" xmlns:w15="http://schemas.microsoft.com/office/word/2012/wordml" xmlns:w16cex="http://schemas.microsoft.com/office/word/2018/wordml/cex" xmlns:w16cid="http://schemas.microsoft.com/office/word/2016/wordml/cid" xmlns:w16="http://schemas.microsoft.com/office/word/2018/wordml" xmlns:w16se="http://schemas.microsoft.com/office/word/2015/wordml/symex" mc:Ignorable="w14 w15 w16se w16cid w16 w16cex">
   <w:docDefaults>
     <w:rPrDefault>
       <w:rPr>
@@ -17699,7 +18157,7 @@
       </w:pPr>
     </w:pPrDefault>
   </w:docDefaults>
-  <w:latentStyles w:defLockedState="0" w:defUIPriority="99" w:defSemiHidden="0" w:defUnhideWhenUsed="0" w:defQFormat="0" w:count="371">
+  <w:latentStyles w:defLockedState="0" w:defUIPriority="99" w:defSemiHidden="0" w:defUnhideWhenUsed="0" w:defQFormat="0" w:count="376">
     <w:lsdException w:name="Normal" w:uiPriority="0" w:qFormat="1"/>
     <w:lsdException w:name="heading 1" w:uiPriority="9" w:qFormat="1"/>
     <w:lsdException w:name="heading 2" w:semiHidden="1" w:uiPriority="9" w:unhideWhenUsed="1" w:qFormat="1"/>
@@ -17805,7 +18263,6 @@
     <w:lsdException w:name="HTML Sample" w:semiHidden="1" w:unhideWhenUsed="1"/>
     <w:lsdException w:name="HTML Typewriter" w:semiHidden="1" w:unhideWhenUsed="1"/>
     <w:lsdException w:name="HTML Variable" w:semiHidden="1" w:unhideWhenUsed="1"/>
-    <w:lsdException w:name="Normal Table" w:semiHidden="1" w:unhideWhenUsed="1"/>
     <w:lsdException w:name="annotation subject" w:semiHidden="1" w:unhideWhenUsed="1"/>
     <w:lsdException w:name="No List" w:semiHidden="1" w:unhideWhenUsed="1"/>
     <w:lsdException w:name="Outline List 1" w:semiHidden="1" w:unhideWhenUsed="1"/>
@@ -17848,11 +18305,8 @@
     <w:lsdException w:name="Table Contemporary" w:semiHidden="1" w:unhideWhenUsed="1"/>
     <w:lsdException w:name="Table Elegant" w:semiHidden="1" w:unhideWhenUsed="1"/>
     <w:lsdException w:name="Table Professional" w:semiHidden="1" w:unhideWhenUsed="1"/>
-    <w:lsdException w:name="Table Subtle 1" w:semiHidden="1" w:unhideWhenUsed="1"/>
     <w:lsdException w:name="Table Subtle 2" w:semiHidden="1" w:unhideWhenUsed="1"/>
     <w:lsdException w:name="Table Web 1" w:semiHidden="1" w:unhideWhenUsed="1"/>
-    <w:lsdException w:name="Table Web 2" w:semiHidden="1" w:unhideWhenUsed="1"/>
-    <w:lsdException w:name="Table Web 3" w:semiHidden="1" w:unhideWhenUsed="1"/>
     <w:lsdException w:name="Balloon Text" w:semiHidden="1" w:unhideWhenUsed="1"/>
     <w:lsdException w:name="Table Grid" w:uiPriority="39"/>
     <w:lsdException w:name="Table Theme" w:semiHidden="1" w:unhideWhenUsed="1"/>
@@ -18071,6 +18525,11 @@
     <w:lsdException w:name="List Table 5 Dark Accent 6" w:uiPriority="50"/>
     <w:lsdException w:name="List Table 6 Colorful Accent 6" w:uiPriority="51"/>
     <w:lsdException w:name="List Table 7 Colorful Accent 6" w:uiPriority="52"/>
+    <w:lsdException w:name="Mention" w:semiHidden="1" w:unhideWhenUsed="1"/>
+    <w:lsdException w:name="Smart Hyperlink" w:semiHidden="1" w:unhideWhenUsed="1"/>
+    <w:lsdException w:name="Hashtag" w:semiHidden="1" w:unhideWhenUsed="1"/>
+    <w:lsdException w:name="Unresolved Mention" w:semiHidden="1" w:unhideWhenUsed="1"/>
+    <w:lsdException w:name="Smart Link" w:semiHidden="1" w:unhideWhenUsed="1"/>
   </w:latentStyles>
   <w:style w:type="paragraph" w:default="1" w:styleId="Normal">
     <w:name w:val="Normal"/>
@@ -18800,7 +19259,7 @@
 </file>
 
 <file path=customXml/itemProps1.xml><?xml version="1.0" encoding="utf-8"?>
-<ds:datastoreItem xmlns:ds="http://schemas.openxmlformats.org/officeDocument/2006/customXml" ds:itemID="{2BB65B75-1AB6-49F4-9E52-157A6978541C}">
+<ds:datastoreItem xmlns:ds="http://schemas.openxmlformats.org/officeDocument/2006/customXml" ds:itemID="{E7BEE24F-E967-0344-A0AC-FE872DA64FB7}">
   <ds:schemaRefs>
     <ds:schemaRef ds:uri="http://schemas.openxmlformats.org/officeDocument/2006/bibliography"/>
   </ds:schemaRefs>

</xml_diff>